<commit_message>
Final Version with Proposal
</commit_message>
<xml_diff>
--- a/Software_Project_I_– Algorithms_– Proposal_for_Level_of_Achievement.docx
+++ b/Software_Project_I_– Algorithms_– Proposal_for_Level_of_Achievement.docx
@@ -46,10 +46,7 @@
         <w:pStyle w:val="Body"/>
       </w:pPr>
       <w:r>
-        <w:t xml:space="preserve">Along the way, you will develop your ability to problem-solve using a variety of strategies, to design an </w:t>
-      </w:r>
-      <w:r>
-        <w:t>algorithm, to implement a solution in code, to manage source code using accepted industry practices, and to plan and meet commitments for project milestones.</w:t>
+        <w:t>Along the way, you will develop your ability to problem-solve using a variety of strategies, to design an algorithm, to implement a solution in code, to manage source code using accepted industry practices, and to plan and meet commitments for project milestones.</w:t>
       </w:r>
     </w:p>
     <w:p>
@@ -87,13 +84,7 @@
         <w:rPr>
           <w:shd w:val="clear" w:color="auto" w:fill="FEFB00"/>
         </w:rPr>
-        <w:t>provide regular evide</w:t>
-      </w:r>
-      <w:r>
-        <w:rPr>
-          <w:shd w:val="clear" w:color="auto" w:fill="FEFB00"/>
-        </w:rPr>
-        <w:t>nce</w:t>
+        <w:t>provide regular evidence</w:t>
       </w:r>
       <w:r>
         <w:t xml:space="preserve"> that you have met curriculum expectations in this course.</w:t>
@@ -109,15 +100,7 @@
         <w:pStyle w:val="Body"/>
       </w:pPr>
       <w:r>
-        <w:t xml:space="preserve">Using your final commit </w:t>
-      </w:r>
-      <w:proofErr w:type="spellStart"/>
-      <w:r>
-        <w:t>GitHub</w:t>
-      </w:r>
-      <w:proofErr w:type="spellEnd"/>
-      <w:r>
-        <w:t>, and your posts on Sesame, what have you learned and demonstrated knowledge of?</w:t>
+        <w:t>Using your final commit GitHub, and your posts on Sesame, what have you learned and demonstrated knowledge of?</w:t>
       </w:r>
     </w:p>
     <w:p>
@@ -139,10 +122,7 @@
         <w:t>all</w:t>
       </w:r>
       <w:r>
-        <w:t xml:space="preserve"> of the expectations listed, but have </w:t>
-      </w:r>
-      <w:r>
-        <w:t>you hit the majority of the expectations?</w:t>
+        <w:t xml:space="preserve"> of the expectations listed, but have you hit the majority of the expectations?</w:t>
       </w:r>
     </w:p>
     <w:p>
@@ -187,14 +167,345 @@
           <w:sz w:val="22"/>
           <w:szCs w:val="22"/>
         </w:rPr>
-        <w:t xml:space="preserve">Demonstrate the ability to </w:t>
+        <w:t>Demonstrate the ability to use different data types, including one-dimensional arrays, in computer programs;</w:t>
+      </w:r>
+    </w:p>
+    <w:p>
+      <w:pPr>
+        <w:pStyle w:val="Body"/>
+        <w:rPr>
+          <w:sz w:val="20"/>
+          <w:szCs w:val="20"/>
+        </w:rPr>
+      </w:pPr>
+      <w:r>
+        <w:rPr>
+          <w:b/>
+          <w:bCs/>
+          <w:sz w:val="20"/>
+          <w:szCs w:val="20"/>
+        </w:rPr>
+        <w:t>A1.1</w:t>
+      </w:r>
+      <w:r>
+        <w:rPr>
+          <w:sz w:val="20"/>
+          <w:szCs w:val="20"/>
+        </w:rPr>
+        <w:t xml:space="preserve"> use constants and variables, including integers, floating points, strings, and Boolean values, correctly in computer programs;</w:t>
+      </w:r>
+    </w:p>
+    <w:p>
+      <w:pPr>
+        <w:pStyle w:val="Body"/>
+        <w:rPr>
+          <w:sz w:val="20"/>
+          <w:szCs w:val="20"/>
+        </w:rPr>
+      </w:pPr>
+      <w:r>
+        <w:rPr>
+          <w:sz w:val="20"/>
+          <w:szCs w:val="20"/>
+        </w:rPr>
+        <w:t>ASCII, Unicode) to internally represent data and store information;</w:t>
+      </w:r>
+    </w:p>
+    <w:p>
+      <w:pPr>
+        <w:pStyle w:val="Body"/>
+        <w:rPr>
+          <w:sz w:val="20"/>
+          <w:szCs w:val="20"/>
+        </w:rPr>
+      </w:pPr>
+      <w:hyperlink r:id="rId6" w:history="1">
+        <w:r>
+          <w:rPr>
+            <w:rStyle w:val="Hyperlink"/>
+            <w:sz w:val="20"/>
+            <w:szCs w:val="20"/>
+          </w:rPr>
+          <w:t>https://github.com/rsgc-trevor-s/animations-os-x/blob/master/Animation/Sketch.swift#L18-L46</w:t>
+        </w:r>
+      </w:hyperlink>
+    </w:p>
+    <w:p>
+      <w:pPr>
+        <w:pStyle w:val="Body"/>
+        <w:rPr>
+          <w:sz w:val="20"/>
+          <w:szCs w:val="20"/>
+        </w:rPr>
+      </w:pPr>
+    </w:p>
+    <w:p>
+      <w:pPr>
+        <w:pStyle w:val="Body"/>
+        <w:rPr>
+          <w:sz w:val="20"/>
+          <w:szCs w:val="20"/>
+        </w:rPr>
+      </w:pPr>
+      <w:r>
+        <w:rPr>
+          <w:b/>
+          <w:bCs/>
+          <w:sz w:val="20"/>
+          <w:szCs w:val="20"/>
+        </w:rPr>
+        <w:t>A1.3</w:t>
+      </w:r>
+      <w:r>
+        <w:rPr>
+          <w:sz w:val="20"/>
+          <w:szCs w:val="20"/>
+        </w:rPr>
+        <w:t xml:space="preserve"> use assignment statements correctly with both arithmetic and string expressions in computer programs;</w:t>
+      </w:r>
+    </w:p>
+    <w:p>
+      <w:pPr>
+        <w:pStyle w:val="Body"/>
+        <w:rPr>
+          <w:sz w:val="20"/>
+          <w:szCs w:val="20"/>
+        </w:rPr>
+      </w:pPr>
+      <w:r>
+        <w:rPr>
+          <w:sz w:val="20"/>
+          <w:szCs w:val="20"/>
+        </w:rPr>
+        <w:t>https://github.com/rsgc-trevor-s/animations-os-x/blob/master/Animation/Sketch.swift#L90</w:t>
+      </w:r>
+    </w:p>
+    <w:p>
+      <w:pPr>
+        <w:pStyle w:val="Body"/>
+        <w:rPr>
+          <w:sz w:val="20"/>
+          <w:szCs w:val="20"/>
+        </w:rPr>
+      </w:pPr>
+      <w:hyperlink r:id="rId7" w:history="1">
+        <w:r>
+          <w:rPr>
+            <w:rStyle w:val="Hyperlink"/>
+            <w:sz w:val="20"/>
+            <w:szCs w:val="20"/>
+          </w:rPr>
+          <w:t>https://github.com/rsgc-trevor-s/animations-os-x/blob/master/Animation/Sketch.swift#L75-L79</w:t>
+        </w:r>
+      </w:hyperlink>
+    </w:p>
+    <w:p>
+      <w:pPr>
+        <w:pStyle w:val="Body"/>
+        <w:rPr>
+          <w:sz w:val="20"/>
+          <w:szCs w:val="20"/>
+        </w:rPr>
+      </w:pPr>
+    </w:p>
+    <w:p>
+      <w:pPr>
+        <w:pStyle w:val="Body"/>
+        <w:rPr>
+          <w:sz w:val="20"/>
+          <w:szCs w:val="20"/>
+        </w:rPr>
+      </w:pPr>
+      <w:r>
+        <w:rPr>
+          <w:b/>
+          <w:bCs/>
+          <w:sz w:val="20"/>
+          <w:szCs w:val="20"/>
+        </w:rPr>
+        <w:lastRenderedPageBreak/>
+        <w:t>A1.4</w:t>
+      </w:r>
+      <w:r>
+        <w:rPr>
+          <w:sz w:val="20"/>
+          <w:szCs w:val="20"/>
+        </w:rPr>
+        <w:t xml:space="preserve"> demonstrate the ability to use Boolean operators (e.g., AND, OR, NOT), comparison operators (i.e., equal to, not equal to, greater than, less than, greater than or equal to, less than or equal to), arithmetic operators (e.g., addition, subtraction, multiplication, division, exponentiation, parentheses), and order of operations correctly in computer programs;</w:t>
+      </w:r>
+    </w:p>
+    <w:p>
+      <w:pPr>
+        <w:pStyle w:val="Body"/>
+        <w:rPr>
+          <w:sz w:val="20"/>
+          <w:szCs w:val="20"/>
+        </w:rPr>
+      </w:pPr>
+      <w:hyperlink r:id="rId8" w:history="1">
+        <w:r>
+          <w:rPr>
+            <w:rStyle w:val="Hyperlink"/>
+            <w:sz w:val="20"/>
+            <w:szCs w:val="20"/>
+          </w:rPr>
+          <w:t>https://github.com/rsgc-trevor-s/animations-os-x/blob/master/Animation/Sketch.swift#L91</w:t>
+        </w:r>
+      </w:hyperlink>
+    </w:p>
+    <w:p>
+      <w:pPr>
+        <w:pStyle w:val="Body"/>
+        <w:rPr>
+          <w:sz w:val="20"/>
+          <w:szCs w:val="20"/>
+        </w:rPr>
+      </w:pPr>
+      <w:hyperlink r:id="rId9" w:history="1">
+        <w:r>
+          <w:rPr>
+            <w:rStyle w:val="Hyperlink"/>
+            <w:sz w:val="20"/>
+            <w:szCs w:val="20"/>
+          </w:rPr>
+          <w:t>https://github.com/rsgc-trevor-s/animations-os-x/blob/master/Animation/Sketch.swift#L116</w:t>
+        </w:r>
+      </w:hyperlink>
+    </w:p>
+    <w:p>
+      <w:pPr>
+        <w:pStyle w:val="Body"/>
+        <w:rPr>
+          <w:sz w:val="20"/>
+          <w:szCs w:val="20"/>
+        </w:rPr>
+      </w:pPr>
+    </w:p>
+    <w:p>
+      <w:pPr>
+        <w:pStyle w:val="Body"/>
+        <w:rPr>
+          <w:sz w:val="20"/>
+          <w:szCs w:val="20"/>
+        </w:rPr>
+      </w:pPr>
+      <w:r>
+        <w:rPr>
+          <w:b/>
+          <w:bCs/>
+          <w:sz w:val="20"/>
+          <w:szCs w:val="20"/>
+        </w:rPr>
+        <w:t>A1.5</w:t>
+      </w:r>
+      <w:r>
+        <w:rPr>
+          <w:sz w:val="20"/>
+          <w:szCs w:val="20"/>
+        </w:rPr>
+        <w:t xml:space="preserve"> describe the structure of one-dimensional arrays and related concepts, including elements, indexes, and bounds;</w:t>
+      </w:r>
+    </w:p>
+    <w:p>
+      <w:pPr>
+        <w:pStyle w:val="Body"/>
+        <w:rPr>
+          <w:sz w:val="20"/>
+          <w:szCs w:val="20"/>
+        </w:rPr>
+      </w:pPr>
+      <w:hyperlink r:id="rId10" w:history="1">
+        <w:r>
+          <w:rPr>
+            <w:rStyle w:val="Hyperlink"/>
+            <w:sz w:val="20"/>
+            <w:szCs w:val="20"/>
+          </w:rPr>
+          <w:t>https://github.com/rsgc-trevor-s/animations-os-x/blob/master/Animation/Sketch.swift#L39</w:t>
+        </w:r>
+      </w:hyperlink>
+    </w:p>
+    <w:p>
+      <w:pPr>
+        <w:pStyle w:val="Body"/>
+        <w:rPr>
+          <w:sz w:val="20"/>
+          <w:szCs w:val="20"/>
+        </w:rPr>
+      </w:pPr>
+    </w:p>
+    <w:p>
+      <w:pPr>
+        <w:pStyle w:val="Body"/>
+        <w:rPr>
+          <w:sz w:val="20"/>
+          <w:szCs w:val="20"/>
+        </w:rPr>
+      </w:pPr>
+      <w:r>
+        <w:rPr>
+          <w:b/>
+          <w:bCs/>
+          <w:sz w:val="20"/>
+          <w:szCs w:val="20"/>
+        </w:rPr>
+        <w:t>A1.6</w:t>
+      </w:r>
+      <w:r>
+        <w:rPr>
+          <w:sz w:val="20"/>
+          <w:szCs w:val="20"/>
+        </w:rPr>
+        <w:t xml:space="preserve"> write programs that declare, initialize, modify, and access one-dimensional arrays.</w:t>
+      </w:r>
+    </w:p>
+    <w:p>
+      <w:pPr>
+        <w:pStyle w:val="Body"/>
+        <w:rPr>
+          <w:sz w:val="20"/>
+          <w:szCs w:val="20"/>
+        </w:rPr>
+      </w:pPr>
+      <w:hyperlink r:id="rId11" w:history="1">
+        <w:r>
+          <w:rPr>
+            <w:rStyle w:val="Hyperlink"/>
+            <w:sz w:val="20"/>
+            <w:szCs w:val="20"/>
+          </w:rPr>
+          <w:t>https://github.com/rsgc-trevor-s/animations-os-x/blob/master/Animation/Sketch.swift#L122-L126</w:t>
+        </w:r>
+      </w:hyperlink>
+    </w:p>
+    <w:p>
+      <w:pPr>
+        <w:pStyle w:val="Body"/>
+        <w:rPr>
+          <w:sz w:val="20"/>
+          <w:szCs w:val="20"/>
+        </w:rPr>
+      </w:pPr>
+    </w:p>
+    <w:p>
+      <w:pPr>
+        <w:pStyle w:val="Heading3"/>
+      </w:pPr>
+      <w:r>
+        <w:t>A2. Data Types and Expressions</w:t>
+      </w:r>
+      <w:r>
+        <w:rPr>
+          <w:rFonts w:ascii="Arial Unicode MS" w:hAnsi="Arial Unicode MS"/>
+        </w:rPr>
+        <w:br/>
       </w:r>
       <w:r>
         <w:rPr>
           <w:sz w:val="22"/>
           <w:szCs w:val="22"/>
         </w:rPr>
-        <w:t>use different data types, including one-dimensional arrays, in computer programs;</w:t>
+        <w:t>Demonstrate the ability to use control structures and simple algorithms in computer programs;</w:t>
       </w:r>
     </w:p>
     <w:p>
@@ -212,40 +523,728 @@
           <w:sz w:val="20"/>
           <w:szCs w:val="20"/>
         </w:rPr>
-        <w:t>A1.1</w:t>
-      </w:r>
-      <w:r>
-        <w:rPr>
-          <w:sz w:val="20"/>
-          <w:szCs w:val="20"/>
-        </w:rPr>
-        <w:t xml:space="preserve"> use constants and variables, including integers, floating points, strings, and Boolean values, correctly in computer programs;</w:t>
-      </w:r>
-    </w:p>
-    <w:p>
-      <w:pPr>
-        <w:pStyle w:val="Body"/>
-        <w:rPr>
-          <w:sz w:val="20"/>
-          <w:szCs w:val="20"/>
-        </w:rPr>
-      </w:pPr>
-      <w:r>
-        <w:rPr>
-          <w:sz w:val="20"/>
-          <w:szCs w:val="20"/>
-        </w:rPr>
-        <w:t>ASCII, Unicode) to internally represent da</w:t>
-      </w:r>
-      <w:r>
-        <w:rPr>
-          <w:sz w:val="20"/>
-          <w:szCs w:val="20"/>
-        </w:rPr>
-        <w:t>ta and store information;</w:t>
+        <w:t>A2.1</w:t>
+      </w:r>
+      <w:r>
+        <w:rPr>
+          <w:sz w:val="20"/>
+          <w:szCs w:val="20"/>
+        </w:rPr>
+        <w:t xml:space="preserve"> write programs that incorporate user input, processing, and screen output;</w:t>
+      </w:r>
+    </w:p>
+    <w:p>
+      <w:pPr>
+        <w:pStyle w:val="Body"/>
+        <w:rPr>
+          <w:sz w:val="20"/>
+          <w:szCs w:val="20"/>
+        </w:rPr>
+      </w:pPr>
+      <w:hyperlink r:id="rId12" w:history="1">
+        <w:r>
+          <w:rPr>
+            <w:rStyle w:val="Hyperlink"/>
+            <w:sz w:val="20"/>
+            <w:szCs w:val="20"/>
+          </w:rPr>
+          <w:t>https://github.com/rsgc-trevor-s/animations-os-x/blob/master/Animation/Sketch.swift#L57-L62</w:t>
+        </w:r>
+      </w:hyperlink>
+    </w:p>
+    <w:p>
+      <w:pPr>
+        <w:pStyle w:val="Body"/>
+        <w:rPr>
+          <w:sz w:val="20"/>
+          <w:szCs w:val="20"/>
+        </w:rPr>
+      </w:pPr>
+      <w:r>
+        <w:rPr>
+          <w:sz w:val="20"/>
+          <w:szCs w:val="20"/>
+        </w:rPr>
+        <w:t>(Enables Microphone input from computer)</w:t>
+      </w:r>
+    </w:p>
+    <w:p>
+      <w:pPr>
+        <w:pStyle w:val="Body"/>
+        <w:rPr>
+          <w:sz w:val="20"/>
+          <w:szCs w:val="20"/>
+        </w:rPr>
+      </w:pPr>
+      <w:r>
+        <w:rPr>
+          <w:sz w:val="20"/>
+          <w:szCs w:val="20"/>
+        </w:rPr>
+        <w:t xml:space="preserve"> </w:t>
+      </w:r>
+      <w:hyperlink r:id="rId13" w:history="1">
+        <w:r>
+          <w:rPr>
+            <w:rStyle w:val="Hyperlink"/>
+            <w:sz w:val="20"/>
+            <w:szCs w:val="20"/>
+          </w:rPr>
+          <w:t>https://github.com/rsgc-trevor-s/animations-os-x/blob/master/Animation/Sketch.swift#L75-L79</w:t>
+        </w:r>
+      </w:hyperlink>
+    </w:p>
+    <w:p>
+      <w:pPr>
+        <w:pStyle w:val="Body"/>
+        <w:rPr>
+          <w:sz w:val="20"/>
+          <w:szCs w:val="20"/>
+        </w:rPr>
+      </w:pPr>
+      <w:r>
+        <w:rPr>
+          <w:sz w:val="20"/>
+          <w:szCs w:val="20"/>
+        </w:rPr>
+        <w:t xml:space="preserve">(Processes the input) </w:t>
+      </w:r>
+    </w:p>
+    <w:p>
+      <w:pPr>
+        <w:pStyle w:val="Body"/>
+        <w:rPr>
+          <w:sz w:val="20"/>
+          <w:szCs w:val="20"/>
+        </w:rPr>
+      </w:pPr>
+      <w:hyperlink r:id="rId14" w:history="1">
+        <w:r>
+          <w:rPr>
+            <w:rStyle w:val="Hyperlink"/>
+            <w:sz w:val="20"/>
+            <w:szCs w:val="20"/>
+          </w:rPr>
+          <w:t>https://github.com/rsgc-trevor-s/animations-os-x/blob/master/Animation/Sketch.swift#L113-L119</w:t>
+        </w:r>
+      </w:hyperlink>
+    </w:p>
+    <w:p>
+      <w:pPr>
+        <w:pStyle w:val="Body"/>
+        <w:rPr>
+          <w:sz w:val="20"/>
+          <w:szCs w:val="20"/>
+        </w:rPr>
+      </w:pPr>
+      <w:r>
+        <w:rPr>
+          <w:sz w:val="20"/>
+          <w:szCs w:val="20"/>
+        </w:rPr>
+        <w:t xml:space="preserve">(displays output if conditional statement is true)  </w:t>
+      </w:r>
+    </w:p>
+    <w:p>
+      <w:pPr>
+        <w:pStyle w:val="Body"/>
+        <w:rPr>
+          <w:sz w:val="20"/>
+          <w:szCs w:val="20"/>
+        </w:rPr>
+      </w:pPr>
+    </w:p>
+    <w:p>
+      <w:pPr>
+        <w:pStyle w:val="Body"/>
+        <w:rPr>
+          <w:sz w:val="20"/>
+          <w:szCs w:val="20"/>
+        </w:rPr>
+      </w:pPr>
+      <w:r>
+        <w:rPr>
+          <w:b/>
+          <w:bCs/>
+          <w:sz w:val="20"/>
+          <w:szCs w:val="20"/>
+        </w:rPr>
+        <w:t>A2.2</w:t>
+      </w:r>
+      <w:r>
+        <w:rPr>
+          <w:sz w:val="20"/>
+          <w:szCs w:val="20"/>
+        </w:rPr>
+        <w:t xml:space="preserve"> use sequence, selection, and repetition control structures to create programming solutions;</w:t>
+      </w:r>
+    </w:p>
+    <w:p>
+      <w:pPr>
+        <w:pStyle w:val="Body"/>
+        <w:rPr>
+          <w:sz w:val="20"/>
+          <w:szCs w:val="20"/>
+        </w:rPr>
+      </w:pPr>
+      <w:hyperlink r:id="rId15" w:history="1">
+        <w:r>
+          <w:rPr>
+            <w:rStyle w:val="Hyperlink"/>
+            <w:sz w:val="20"/>
+            <w:szCs w:val="20"/>
+          </w:rPr>
+          <w:t>https://github.com/rsgc-trevor-s/animations-os-x/blob/master/Animation/Sketch.swift#L115</w:t>
+        </w:r>
+      </w:hyperlink>
+    </w:p>
+    <w:p>
+      <w:pPr>
+        <w:pStyle w:val="Body"/>
+        <w:rPr>
+          <w:sz w:val="20"/>
+          <w:szCs w:val="20"/>
+        </w:rPr>
+      </w:pPr>
+    </w:p>
+    <w:p>
+      <w:pPr>
+        <w:pStyle w:val="Body"/>
+        <w:rPr>
+          <w:sz w:val="20"/>
+          <w:szCs w:val="20"/>
+        </w:rPr>
+      </w:pPr>
+      <w:r>
+        <w:rPr>
+          <w:b/>
+          <w:bCs/>
+          <w:sz w:val="20"/>
+          <w:szCs w:val="20"/>
+        </w:rPr>
+        <w:t>A2.3</w:t>
+      </w:r>
+      <w:r>
+        <w:rPr>
+          <w:sz w:val="20"/>
+          <w:szCs w:val="20"/>
+        </w:rPr>
+        <w:t xml:space="preserve"> write algorithms with nested structures (e.g., to count elements in an array, calculate a total, find highest or lowest value, or perform a linear search).</w:t>
+      </w:r>
+    </w:p>
+    <w:p>
+      <w:pPr>
+        <w:pStyle w:val="Heading3"/>
+        <w:rPr>
+          <w:sz w:val="22"/>
+          <w:szCs w:val="22"/>
+        </w:rPr>
+      </w:pPr>
+      <w:r>
+        <w:t>A3. Subprograms</w:t>
+      </w:r>
+      <w:r>
+        <w:rPr>
+          <w:rFonts w:ascii="Arial Unicode MS" w:hAnsi="Arial Unicode MS"/>
+        </w:rPr>
+        <w:br/>
+      </w:r>
+      <w:r>
+        <w:t>D</w:t>
+      </w:r>
+      <w:r>
+        <w:rPr>
+          <w:sz w:val="22"/>
+          <w:szCs w:val="22"/>
+        </w:rPr>
+        <w:t>emonstrate the ability to use subprograms within computer programs;</w:t>
+      </w:r>
+    </w:p>
+    <w:p>
+      <w:pPr>
+        <w:pStyle w:val="Body"/>
+        <w:rPr>
+          <w:sz w:val="20"/>
+          <w:szCs w:val="20"/>
+        </w:rPr>
+      </w:pPr>
+      <w:r>
+        <w:rPr>
+          <w:b/>
+          <w:bCs/>
+          <w:sz w:val="20"/>
+          <w:szCs w:val="20"/>
+        </w:rPr>
+        <w:t>A3.1</w:t>
+      </w:r>
+      <w:r>
+        <w:rPr>
+          <w:sz w:val="20"/>
+          <w:szCs w:val="20"/>
+        </w:rPr>
+        <w:t xml:space="preserve"> demonstrate the ability to use existing sub-programs (e.g., random number generator, substring, absolute value) within computer programs; </w:t>
+      </w:r>
+    </w:p>
+    <w:p>
+      <w:pPr>
+        <w:pStyle w:val="Body"/>
+        <w:rPr>
+          <w:sz w:val="20"/>
+          <w:szCs w:val="20"/>
+        </w:rPr>
+      </w:pPr>
+    </w:p>
+    <w:p>
+      <w:pPr>
+        <w:pStyle w:val="Body"/>
+      </w:pPr>
+      <w:r>
+        <w:rPr>
+          <w:b/>
+          <w:bCs/>
+          <w:sz w:val="20"/>
+          <w:szCs w:val="20"/>
+        </w:rPr>
+        <w:t>A3.2</w:t>
+      </w:r>
+      <w:r>
+        <w:rPr>
+          <w:sz w:val="20"/>
+          <w:szCs w:val="20"/>
+        </w:rPr>
+        <w:t xml:space="preserve"> write subprograms (e.g., functions, procedures) that use parameter passing and appropriate variable scope (e.g., local, global), to perform tasks within programs.</w:t>
+      </w:r>
+      <w:r>
+        <w:t xml:space="preserve"> </w:t>
+      </w:r>
+    </w:p>
+    <w:p>
+      <w:pPr>
+        <w:pStyle w:val="Body"/>
+        <w:rPr>
+          <w:sz w:val="20"/>
+          <w:szCs w:val="20"/>
+        </w:rPr>
+      </w:pPr>
+      <w:hyperlink r:id="rId16" w:history="1">
+        <w:r>
+          <w:rPr>
+            <w:rStyle w:val="Hyperlink"/>
+            <w:sz w:val="20"/>
+            <w:szCs w:val="20"/>
+          </w:rPr>
+          <w:t>https://github.com/rsgc-trevor-s/animations-os-x/blob/master/Animation/Sketch.swift#L49</w:t>
+        </w:r>
+      </w:hyperlink>
+    </w:p>
+    <w:p>
+      <w:pPr>
+        <w:pStyle w:val="Body"/>
+        <w:rPr>
+          <w:sz w:val="20"/>
+          <w:szCs w:val="20"/>
+        </w:rPr>
+      </w:pPr>
+      <w:hyperlink r:id="rId17" w:history="1">
+        <w:r>
+          <w:rPr>
+            <w:rStyle w:val="Hyperlink"/>
+            <w:sz w:val="20"/>
+            <w:szCs w:val="20"/>
+          </w:rPr>
+          <w:t>https://github.com/rsgc-trevor-s/animations-os-x/blob/master/Animation/Sketch.swift#L69</w:t>
+        </w:r>
+      </w:hyperlink>
+    </w:p>
+    <w:p>
+      <w:pPr>
+        <w:pStyle w:val="Body"/>
+      </w:pPr>
+    </w:p>
+    <w:p>
+      <w:pPr>
+        <w:pStyle w:val="Heading3"/>
+        <w:rPr>
+          <w:sz w:val="22"/>
+          <w:szCs w:val="22"/>
+        </w:rPr>
+      </w:pPr>
+      <w:r>
+        <w:t xml:space="preserve">A4. </w:t>
+      </w:r>
+      <w:r>
+        <w:rPr>
+          <w:lang w:val="fr-FR"/>
+        </w:rPr>
+        <w:t>Code Maintenance</w:t>
+      </w:r>
+      <w:r>
+        <w:rPr>
+          <w:rFonts w:ascii="Arial Unicode MS" w:hAnsi="Arial Unicode MS"/>
+        </w:rPr>
+        <w:br/>
+      </w:r>
+      <w:r>
+        <w:rPr>
+          <w:sz w:val="22"/>
+          <w:szCs w:val="22"/>
+        </w:rPr>
+        <w:t>Use proper code maintenance techniques and conventions when creating computer programs.</w:t>
+      </w:r>
+    </w:p>
+    <w:p>
+      <w:pPr>
+        <w:pStyle w:val="Body"/>
+        <w:rPr>
+          <w:sz w:val="20"/>
+          <w:szCs w:val="20"/>
+        </w:rPr>
+      </w:pPr>
+      <w:r>
+        <w:rPr>
+          <w:b/>
+          <w:bCs/>
+          <w:sz w:val="20"/>
+          <w:szCs w:val="20"/>
+        </w:rPr>
+        <w:t>A4.1</w:t>
+      </w:r>
+      <w:r>
+        <w:rPr>
+          <w:sz w:val="20"/>
+          <w:szCs w:val="20"/>
+        </w:rPr>
+        <w:t xml:space="preserve"> demonstrate the ability to identify and correct syntax, logic, and run-time errors in computer programs;</w:t>
+      </w:r>
+    </w:p>
+    <w:p>
+      <w:pPr>
+        <w:pStyle w:val="Body"/>
+        <w:rPr>
+          <w:sz w:val="20"/>
+          <w:szCs w:val="20"/>
+        </w:rPr>
+      </w:pPr>
+      <w:r>
+        <w:rPr>
+          <w:sz w:val="20"/>
+          <w:szCs w:val="20"/>
+        </w:rPr>
+        <w:t>Corrected some syntax involving Float issues when trying to use variable of type integer in a line of code</w:t>
+      </w:r>
+    </w:p>
+    <w:p>
+      <w:pPr>
+        <w:pStyle w:val="Body"/>
+        <w:rPr>
+          <w:sz w:val="20"/>
+          <w:szCs w:val="20"/>
+        </w:rPr>
+      </w:pPr>
+      <w:hyperlink r:id="rId18" w:history="1">
+        <w:r>
+          <w:rPr>
+            <w:rStyle w:val="Hyperlink"/>
+            <w:sz w:val="20"/>
+            <w:szCs w:val="20"/>
+          </w:rPr>
+          <w:t>https://github.com/rsgc-trevor-s/animations-os-x/blob/master/Animation/Sketch.swift#L75-L77</w:t>
+        </w:r>
+      </w:hyperlink>
+    </w:p>
+    <w:p>
+      <w:pPr>
+        <w:pStyle w:val="Body"/>
+        <w:rPr>
+          <w:sz w:val="20"/>
+          <w:szCs w:val="20"/>
+        </w:rPr>
+      </w:pPr>
+    </w:p>
+    <w:p>
+      <w:pPr>
+        <w:pStyle w:val="Body"/>
+        <w:rPr>
+          <w:sz w:val="20"/>
+          <w:szCs w:val="20"/>
+        </w:rPr>
+      </w:pPr>
+      <w:r>
+        <w:rPr>
+          <w:b/>
+          <w:bCs/>
+          <w:sz w:val="20"/>
+          <w:szCs w:val="20"/>
+        </w:rPr>
+        <w:t>A4.2</w:t>
+      </w:r>
+      <w:r>
+        <w:rPr>
+          <w:sz w:val="20"/>
+          <w:szCs w:val="20"/>
+        </w:rPr>
+        <w:t xml:space="preserve"> use workplace and professional conventions (e.g., naming, indenting, commenting) correctly to write programs and internal documentation;</w:t>
+      </w:r>
+    </w:p>
+    <w:p>
+      <w:pPr>
+        <w:pStyle w:val="Body"/>
+        <w:rPr>
+          <w:sz w:val="20"/>
+          <w:szCs w:val="20"/>
+        </w:rPr>
+      </w:pPr>
+      <w:hyperlink r:id="rId19" w:history="1">
+        <w:r>
+          <w:rPr>
+            <w:rStyle w:val="Hyperlink"/>
+            <w:sz w:val="20"/>
+            <w:szCs w:val="20"/>
+          </w:rPr>
+          <w:t>https://github.com/rsgc-trevor-s/animations-os-x/blob/master/Animation/Sketch.swift#L89</w:t>
+        </w:r>
+      </w:hyperlink>
+    </w:p>
+    <w:p>
+      <w:pPr>
+        <w:pStyle w:val="Body"/>
+        <w:rPr>
+          <w:sz w:val="20"/>
+          <w:szCs w:val="20"/>
+        </w:rPr>
+      </w:pPr>
+    </w:p>
+    <w:p>
+      <w:pPr>
+        <w:pStyle w:val="Body"/>
+        <w:rPr>
+          <w:sz w:val="20"/>
+          <w:szCs w:val="20"/>
+        </w:rPr>
+      </w:pPr>
+      <w:r>
+        <w:rPr>
+          <w:b/>
+          <w:bCs/>
+          <w:sz w:val="20"/>
+          <w:szCs w:val="20"/>
+        </w:rPr>
+        <w:t>A4.3</w:t>
+      </w:r>
+      <w:r>
+        <w:rPr>
+          <w:sz w:val="20"/>
+          <w:szCs w:val="20"/>
+        </w:rPr>
+        <w:t xml:space="preserve"> demonstrate the ability to interpret error messages displayed by programming tools (e.g., compiler, debugging tool), at different times during the software development process (e.g., writing, compilation, testing);</w:t>
+      </w:r>
+    </w:p>
+    <w:p>
+      <w:pPr>
+        <w:pStyle w:val="Body"/>
+        <w:rPr>
+          <w:sz w:val="20"/>
+          <w:szCs w:val="20"/>
+        </w:rPr>
+      </w:pPr>
+      <w:r>
+        <w:rPr>
+          <w:sz w:val="20"/>
+          <w:szCs w:val="20"/>
+        </w:rPr>
+        <w:tab/>
+        <w:t xml:space="preserve"> </w:t>
+      </w:r>
+    </w:p>
+    <w:p>
+      <w:pPr>
+        <w:pStyle w:val="Body"/>
+        <w:rPr>
+          <w:sz w:val="20"/>
+          <w:szCs w:val="20"/>
+        </w:rPr>
+      </w:pPr>
+      <w:r>
+        <w:rPr>
+          <w:b/>
+          <w:bCs/>
+          <w:sz w:val="20"/>
+          <w:szCs w:val="20"/>
+        </w:rPr>
+        <w:t>A4.4</w:t>
+      </w:r>
+      <w:r>
+        <w:rPr>
+          <w:sz w:val="20"/>
+          <w:szCs w:val="20"/>
+        </w:rPr>
+        <w:t xml:space="preserve"> use a tracing technique to understand program flow and to identify and correct logic and run-time errors in computer programs;</w:t>
+      </w:r>
+    </w:p>
+    <w:p>
+      <w:pPr>
+        <w:pStyle w:val="Body"/>
+        <w:ind w:firstLine="720"/>
+      </w:pPr>
+      <w:r>
+        <w:rPr>
+          <w:sz w:val="20"/>
+          <w:szCs w:val="20"/>
+        </w:rPr>
+        <w:t xml:space="preserve">Used breakpoints to try and find where an issue kept occurring </w:t>
+      </w:r>
+    </w:p>
+    <w:p>
+      <w:pPr>
+        <w:pStyle w:val="Body"/>
+        <w:rPr>
+          <w:sz w:val="20"/>
+          <w:szCs w:val="20"/>
+        </w:rPr>
+      </w:pPr>
+    </w:p>
+    <w:p>
+      <w:pPr>
+        <w:pStyle w:val="Body"/>
+        <w:rPr>
+          <w:sz w:val="20"/>
+          <w:szCs w:val="20"/>
+        </w:rPr>
+      </w:pPr>
+      <w:r>
+        <w:rPr>
+          <w:b/>
+          <w:bCs/>
+          <w:sz w:val="20"/>
+          <w:szCs w:val="20"/>
+        </w:rPr>
+        <w:t>A4.5</w:t>
+      </w:r>
+      <w:r>
+        <w:rPr>
+          <w:sz w:val="20"/>
+          <w:szCs w:val="20"/>
+        </w:rPr>
+        <w:t xml:space="preserve"> demonstrate the ability to validate a program using a full range of test cases.</w:t>
+      </w:r>
+    </w:p>
+    <w:p>
+      <w:pPr>
+        <w:pStyle w:val="Body"/>
+      </w:pPr>
+      <w:r>
+        <w:rPr>
+          <w:sz w:val="20"/>
+          <w:szCs w:val="20"/>
+        </w:rPr>
+        <w:tab/>
+        <w:t xml:space="preserve"> </w:t>
+      </w:r>
+    </w:p>
+    <w:p>
+      <w:pPr>
+        <w:pStyle w:val="Heading3"/>
+        <w:rPr>
+          <w:sz w:val="22"/>
+          <w:szCs w:val="22"/>
+        </w:rPr>
+      </w:pPr>
+      <w:r>
+        <w:t>B1. Problem-solving Strategies</w:t>
+      </w:r>
+      <w:r>
+        <w:rPr>
+          <w:rFonts w:ascii="Arial Unicode MS" w:hAnsi="Arial Unicode MS"/>
+        </w:rPr>
+        <w:br/>
+      </w:r>
+      <w:r>
+        <w:t>U</w:t>
+      </w:r>
+      <w:r>
+        <w:rPr>
+          <w:sz w:val="22"/>
+          <w:szCs w:val="22"/>
+        </w:rPr>
+        <w:t>se a variety of problem-solving strategies to solve different types of problems independently and as part of a team;</w:t>
+      </w:r>
+    </w:p>
+    <w:p>
+      <w:pPr>
+        <w:pStyle w:val="Body"/>
+        <w:rPr>
+          <w:sz w:val="20"/>
+          <w:szCs w:val="20"/>
+        </w:rPr>
+      </w:pPr>
+      <w:r>
+        <w:rPr>
+          <w:b/>
+          <w:bCs/>
+          <w:sz w:val="20"/>
+          <w:szCs w:val="20"/>
+        </w:rPr>
+        <w:t>B1.1</w:t>
+      </w:r>
+      <w:r>
+        <w:rPr>
+          <w:sz w:val="20"/>
+          <w:szCs w:val="20"/>
+        </w:rPr>
+        <w:t xml:space="preserve"> use various problem-solving strategies (e.g., stepwise refinement, divide and conquer, working backwards, examples, extreme cases, tables and charts, trial and error) when solving different types of problems;</w:t>
+      </w:r>
+    </w:p>
+    <w:p>
+      <w:pPr>
+        <w:pStyle w:val="Body"/>
+        <w:rPr>
+          <w:sz w:val="20"/>
+          <w:szCs w:val="20"/>
+        </w:rPr>
+      </w:pPr>
+    </w:p>
+    <w:p>
+      <w:pPr>
+        <w:pStyle w:val="Body"/>
+        <w:ind w:firstLine="720"/>
+        <w:rPr>
+          <w:sz w:val="20"/>
+          <w:szCs w:val="20"/>
+        </w:rPr>
+      </w:pPr>
+      <w:r>
+        <w:rPr>
+          <w:sz w:val="20"/>
+          <w:szCs w:val="20"/>
+        </w:rPr>
+        <w:t xml:space="preserve">Trial and error when working with clearing the background at different points and times, and </w:t>
+      </w:r>
+      <w:r>
+        <w:rPr>
+          <w:sz w:val="20"/>
+          <w:szCs w:val="20"/>
+        </w:rPr>
+        <w:t>working backwards</w:t>
       </w:r>
       <w:bookmarkStart w:id="0" w:name="_GoBack"/>
       <w:bookmarkEnd w:id="0"/>
+      <w:r>
+        <w:rPr>
+          <w:sz w:val="20"/>
+          <w:szCs w:val="20"/>
+        </w:rPr>
+        <w:t xml:space="preserve"> for creating the rectangles for the volume meters. </w:t>
+      </w:r>
+    </w:p>
+    <w:p>
+      <w:pPr>
+        <w:pStyle w:val="Body"/>
+        <w:rPr>
+          <w:i/>
+          <w:sz w:val="20"/>
+          <w:szCs w:val="20"/>
+        </w:rPr>
+      </w:pPr>
     </w:p>
     <w:p>
       <w:pPr>
@@ -262,23 +1261,65 @@
           <w:sz w:val="20"/>
           <w:szCs w:val="20"/>
         </w:rPr>
-        <w:t>A1.3</w:t>
-      </w:r>
-      <w:r>
-        <w:rPr>
-          <w:sz w:val="20"/>
-          <w:szCs w:val="20"/>
-        </w:rPr>
-        <w:t xml:space="preserve"> use assignment statements correctly with both arithmetic and string expressions in computer programs;</w:t>
-      </w:r>
-    </w:p>
-    <w:p>
-      <w:pPr>
-        <w:pStyle w:val="Body"/>
-        <w:rPr>
-          <w:sz w:val="20"/>
-          <w:szCs w:val="20"/>
-        </w:rPr>
+        <w:t>B1.2</w:t>
+      </w:r>
+      <w:r>
+        <w:rPr>
+          <w:sz w:val="20"/>
+          <w:szCs w:val="20"/>
+        </w:rPr>
+        <w:t xml:space="preserve"> demonstrate the ability to solve problems independently and as </w:t>
+      </w:r>
+      <w:r>
+        <w:rPr>
+          <w:sz w:val="20"/>
+          <w:szCs w:val="20"/>
+          <w:highlight w:val="yellow"/>
+        </w:rPr>
+        <w:t>part of a team;</w:t>
+      </w:r>
+      <w:r>
+        <w:rPr>
+          <w:sz w:val="20"/>
+          <w:szCs w:val="20"/>
+        </w:rPr>
+        <w:t xml:space="preserve"> </w:t>
+      </w:r>
+    </w:p>
+    <w:p>
+      <w:pPr>
+        <w:pStyle w:val="Body"/>
+        <w:rPr>
+          <w:sz w:val="20"/>
+          <w:szCs w:val="20"/>
+        </w:rPr>
+      </w:pPr>
+      <w:r>
+        <w:rPr>
+          <w:sz w:val="20"/>
+          <w:szCs w:val="20"/>
+        </w:rPr>
+        <w:tab/>
+        <w:t>Came in for help to solve the problem of code maintenance</w:t>
+      </w:r>
+      <w:r>
+        <w:rPr>
+          <w:sz w:val="20"/>
+          <w:szCs w:val="20"/>
+        </w:rPr>
+        <w:t xml:space="preserve"> and make my code easier to follow. After learning this I made the adjustments to my code </w:t>
+      </w:r>
+      <w:r>
+        <w:rPr>
+          <w:sz w:val="20"/>
+          <w:szCs w:val="20"/>
+        </w:rPr>
+        <w:t xml:space="preserve">  </w:t>
+      </w:r>
+    </w:p>
+    <w:p>
+      <w:pPr>
+        <w:pStyle w:val="Body"/>
       </w:pPr>
       <w:r>
         <w:rPr>
@@ -287,21 +1328,43 @@
           <w:sz w:val="20"/>
           <w:szCs w:val="20"/>
         </w:rPr>
-        <w:t>A1.4</w:t>
-      </w:r>
-      <w:r>
-        <w:rPr>
-          <w:sz w:val="20"/>
-          <w:szCs w:val="20"/>
-        </w:rPr>
-        <w:t xml:space="preserve"> demonstrate the ability to use Boolean operators (e.g., AND, OR, NOT), comparison operators (i.e., equal to, not equal to, greater </w:t>
-      </w:r>
-      <w:r>
-        <w:rPr>
-          <w:sz w:val="20"/>
-          <w:szCs w:val="20"/>
-        </w:rPr>
-        <w:t>than, less than, greater than or equal to, less than or equal to), arithmetic operators (e.g., addition, subtraction, multiplication, division, exponentiation, parentheses), and order of operations correctly in computer programs;</w:t>
+        <w:t>B1.3</w:t>
+      </w:r>
+      <w:r>
+        <w:rPr>
+          <w:sz w:val="20"/>
+          <w:szCs w:val="20"/>
+        </w:rPr>
+        <w:t xml:space="preserve"> use the input-process-output model to solve problems.</w:t>
+      </w:r>
+    </w:p>
+    <w:p>
+      <w:pPr>
+        <w:pStyle w:val="Heading3"/>
+        <w:rPr>
+          <w:sz w:val="22"/>
+          <w:szCs w:val="22"/>
+        </w:rPr>
+      </w:pPr>
+      <w:r>
+        <w:lastRenderedPageBreak/>
+        <w:t>B3. Designing Algorithms</w:t>
+      </w:r>
+      <w:r>
+        <w:rPr>
+          <w:rFonts w:ascii="Arial Unicode MS" w:hAnsi="Arial Unicode MS"/>
+        </w:rPr>
+        <w:br/>
+      </w:r>
+      <w:r>
+        <w:t>U</w:t>
+      </w:r>
+      <w:r>
+        <w:rPr>
+          <w:sz w:val="22"/>
+          <w:szCs w:val="22"/>
+        </w:rPr>
+        <w:t>se a variety of problem-solving strategies to solve different types of problems independently and as part of a team;</w:t>
       </w:r>
     </w:p>
     <w:p>
@@ -319,642 +1382,77 @@
           <w:sz w:val="20"/>
           <w:szCs w:val="20"/>
         </w:rPr>
-        <w:t>A1.5</w:t>
-      </w:r>
-      <w:r>
-        <w:rPr>
-          <w:sz w:val="20"/>
-          <w:szCs w:val="20"/>
-        </w:rPr>
-        <w:t xml:space="preserve"> describe the structur</w:t>
-      </w:r>
-      <w:r>
-        <w:rPr>
-          <w:sz w:val="20"/>
-          <w:szCs w:val="20"/>
-        </w:rPr>
-        <w:t>e of one-dimensional arrays and related concepts, including elements, indexes, and bounds;</w:t>
-      </w:r>
-    </w:p>
-    <w:p>
-      <w:pPr>
-        <w:pStyle w:val="Body"/>
-        <w:rPr>
-          <w:sz w:val="20"/>
-          <w:szCs w:val="20"/>
-        </w:rPr>
-      </w:pPr>
-      <w:r>
-        <w:rPr>
-          <w:b/>
-          <w:bCs/>
-          <w:sz w:val="20"/>
-          <w:szCs w:val="20"/>
-        </w:rPr>
-        <w:t>A1.6</w:t>
-      </w:r>
-      <w:r>
-        <w:rPr>
-          <w:sz w:val="20"/>
-          <w:szCs w:val="20"/>
-        </w:rPr>
-        <w:t xml:space="preserve"> write programs that declare, initialize, modify, and access one-dimensional arrays.</w:t>
-      </w:r>
-    </w:p>
-    <w:p>
-      <w:pPr>
-        <w:pStyle w:val="Heading3"/>
-      </w:pPr>
-      <w:r>
-        <w:lastRenderedPageBreak/>
-        <w:t>A2. Data Types and Expressions</w:t>
-      </w:r>
-      <w:r>
-        <w:rPr>
-          <w:rFonts w:ascii="Arial Unicode MS" w:hAnsi="Arial Unicode MS"/>
-        </w:rPr>
-        <w:br/>
-      </w:r>
-      <w:r>
-        <w:rPr>
-          <w:sz w:val="22"/>
-          <w:szCs w:val="22"/>
-        </w:rPr>
-        <w:t xml:space="preserve">Demonstrate the ability to use control </w:t>
-      </w:r>
-      <w:r>
-        <w:rPr>
-          <w:sz w:val="22"/>
-          <w:szCs w:val="22"/>
-        </w:rPr>
-        <w:t>structures and simple algorithms in computer programs;</w:t>
-      </w:r>
-    </w:p>
-    <w:p>
-      <w:pPr>
-        <w:pStyle w:val="Body"/>
-        <w:rPr>
-          <w:sz w:val="20"/>
-          <w:szCs w:val="20"/>
-        </w:rPr>
-      </w:pPr>
-      <w:r>
-        <w:rPr>
-          <w:b/>
-          <w:bCs/>
-          <w:sz w:val="20"/>
-          <w:szCs w:val="20"/>
-        </w:rPr>
-        <w:t>A2.1</w:t>
-      </w:r>
-      <w:r>
-        <w:rPr>
-          <w:sz w:val="20"/>
-          <w:szCs w:val="20"/>
-        </w:rPr>
-        <w:t xml:space="preserve"> write programs that incorporate user input, processing, and screen output;</w:t>
-      </w:r>
-    </w:p>
-    <w:p>
-      <w:pPr>
-        <w:pStyle w:val="Body"/>
-        <w:rPr>
-          <w:sz w:val="20"/>
-          <w:szCs w:val="20"/>
-        </w:rPr>
-      </w:pPr>
-      <w:r>
-        <w:rPr>
-          <w:b/>
-          <w:bCs/>
-          <w:sz w:val="20"/>
-          <w:szCs w:val="20"/>
-        </w:rPr>
-        <w:t>A2.2</w:t>
-      </w:r>
-      <w:r>
-        <w:rPr>
-          <w:sz w:val="20"/>
-          <w:szCs w:val="20"/>
-        </w:rPr>
-        <w:t xml:space="preserve"> use sequence, selection, and repetition control structures to create programming solutions;</w:t>
-      </w:r>
-    </w:p>
-    <w:p>
-      <w:pPr>
-        <w:pStyle w:val="Body"/>
-        <w:rPr>
-          <w:sz w:val="20"/>
-          <w:szCs w:val="20"/>
-        </w:rPr>
-      </w:pPr>
-      <w:r>
-        <w:rPr>
-          <w:b/>
-          <w:bCs/>
-          <w:sz w:val="20"/>
-          <w:szCs w:val="20"/>
-        </w:rPr>
-        <w:t>A2.3</w:t>
-      </w:r>
-      <w:r>
-        <w:rPr>
-          <w:sz w:val="20"/>
-          <w:szCs w:val="20"/>
-        </w:rPr>
-        <w:t xml:space="preserve"> write algorithms with nested structures (e.g., to count elements in an array, calculate a total, find highest or lowest value, or perform a linear search).</w:t>
-      </w:r>
-    </w:p>
-    <w:p>
-      <w:pPr>
-        <w:pStyle w:val="Heading3"/>
-        <w:rPr>
-          <w:sz w:val="22"/>
-          <w:szCs w:val="22"/>
-        </w:rPr>
-      </w:pPr>
-      <w:r>
-        <w:t>A3. Subprograms</w:t>
-      </w:r>
-      <w:r>
-        <w:rPr>
-          <w:rFonts w:ascii="Arial Unicode MS" w:hAnsi="Arial Unicode MS"/>
-        </w:rPr>
-        <w:br/>
-      </w:r>
-      <w:r>
-        <w:t>D</w:t>
-      </w:r>
-      <w:r>
-        <w:rPr>
-          <w:sz w:val="22"/>
-          <w:szCs w:val="22"/>
-        </w:rPr>
-        <w:t>emonstrate the ability to use subprograms within computer programs;</w:t>
-      </w:r>
-    </w:p>
-    <w:p>
-      <w:pPr>
-        <w:pStyle w:val="Body"/>
-        <w:rPr>
-          <w:sz w:val="20"/>
-          <w:szCs w:val="20"/>
-        </w:rPr>
-      </w:pPr>
-      <w:r>
-        <w:rPr>
-          <w:b/>
-          <w:bCs/>
-          <w:sz w:val="20"/>
-          <w:szCs w:val="20"/>
-        </w:rPr>
-        <w:t>A3.1</w:t>
-      </w:r>
-      <w:r>
-        <w:rPr>
-          <w:sz w:val="20"/>
-          <w:szCs w:val="20"/>
-        </w:rPr>
-        <w:t xml:space="preserve"> demonstra</w:t>
-      </w:r>
-      <w:r>
-        <w:rPr>
-          <w:sz w:val="20"/>
-          <w:szCs w:val="20"/>
-        </w:rPr>
-        <w:t xml:space="preserve">te the ability to use existing sub-programs (e.g., random number generator, substring, absolute value) within computer programs; </w:t>
-      </w:r>
-    </w:p>
-    <w:p>
-      <w:pPr>
-        <w:pStyle w:val="Body"/>
-      </w:pPr>
-      <w:r>
-        <w:rPr>
-          <w:b/>
-          <w:bCs/>
-          <w:sz w:val="20"/>
-          <w:szCs w:val="20"/>
-        </w:rPr>
-        <w:t>A3.2</w:t>
-      </w:r>
-      <w:r>
-        <w:rPr>
-          <w:sz w:val="20"/>
-          <w:szCs w:val="20"/>
-        </w:rPr>
-        <w:t xml:space="preserve"> write subprograms (e.g., functions, procedures) that use parameter passing and appropriate variable scope (e.g., local, g</w:t>
-      </w:r>
-      <w:r>
-        <w:rPr>
-          <w:sz w:val="20"/>
-          <w:szCs w:val="20"/>
-        </w:rPr>
-        <w:t>lobal), to perform tasks within programs.</w:t>
+        <w:t xml:space="preserve">B3.1 </w:t>
+      </w:r>
+      <w:r>
+        <w:rPr>
+          <w:sz w:val="20"/>
+          <w:szCs w:val="20"/>
+        </w:rPr>
+        <w:t>design simple algorithms according to specifications.</w:t>
+      </w:r>
+    </w:p>
+    <w:p>
+      <w:pPr>
+        <w:pStyle w:val="Body"/>
+        <w:rPr>
+          <w:sz w:val="20"/>
+          <w:szCs w:val="20"/>
+        </w:rPr>
+      </w:pPr>
+    </w:p>
+    <w:p>
+      <w:pPr>
+        <w:pStyle w:val="Body"/>
+        <w:rPr>
+          <w:sz w:val="20"/>
+          <w:szCs w:val="20"/>
+        </w:rPr>
+      </w:pPr>
+    </w:p>
+    <w:p>
+      <w:pPr>
+        <w:pStyle w:val="Heading2"/>
+      </w:pPr>
+      <w:r>
+        <w:t>Final Comments and Proposal for Level of Achievement</w:t>
+      </w:r>
+    </w:p>
+    <w:p>
+      <w:pPr>
+        <w:pStyle w:val="Body"/>
+      </w:pPr>
+    </w:p>
+    <w:p>
+      <w:pPr>
+        <w:pStyle w:val="Body"/>
+      </w:pPr>
+      <w:r>
+        <w:t>Taking into consideration the purpose of this project and the evaluation criteria, what overall level of achievement do you feel you have earned?</w:t>
+      </w:r>
+    </w:p>
+    <w:p>
+      <w:pPr>
+        <w:pStyle w:val="Body"/>
+      </w:pPr>
+    </w:p>
+    <w:p>
+      <w:pPr>
+        <w:pStyle w:val="Body"/>
+      </w:pPr>
+      <w:r>
+        <w:t xml:space="preserve">I have had the idea to make something visually show audio for </w:t>
+      </w:r>
+      <w:r>
+        <w:t xml:space="preserve">a while, and this project was a good time to explore this area. Although there are still a few things that I did not achieve on the criteria list, I think that this project showed I good understanding of my knowledge in swift. My mark may not show my understanding properly but I feel like I completed this assignment to the best of my ability. </w:t>
       </w:r>
       <w:r>
         <w:t xml:space="preserve"> </w:t>
       </w:r>
     </w:p>
-    <w:p>
-      <w:pPr>
-        <w:pStyle w:val="Heading3"/>
-        <w:rPr>
-          <w:sz w:val="22"/>
-          <w:szCs w:val="22"/>
-        </w:rPr>
-      </w:pPr>
-      <w:r>
-        <w:t xml:space="preserve">A4. </w:t>
-      </w:r>
-      <w:r>
-        <w:rPr>
-          <w:lang w:val="fr-FR"/>
-        </w:rPr>
-        <w:t>Code Maintenance</w:t>
-      </w:r>
-      <w:r>
-        <w:rPr>
-          <w:rFonts w:ascii="Arial Unicode MS" w:hAnsi="Arial Unicode MS"/>
-        </w:rPr>
-        <w:br/>
-      </w:r>
-      <w:r>
-        <w:rPr>
-          <w:sz w:val="22"/>
-          <w:szCs w:val="22"/>
-        </w:rPr>
-        <w:t>Use proper code maintenance techniques and conventions when creating computer programs.</w:t>
-      </w:r>
-    </w:p>
-    <w:p>
-      <w:pPr>
-        <w:pStyle w:val="Body"/>
-        <w:rPr>
-          <w:sz w:val="20"/>
-          <w:szCs w:val="20"/>
-        </w:rPr>
-      </w:pPr>
-      <w:r>
-        <w:rPr>
-          <w:b/>
-          <w:bCs/>
-          <w:sz w:val="20"/>
-          <w:szCs w:val="20"/>
-        </w:rPr>
-        <w:t>A4.1</w:t>
-      </w:r>
-      <w:r>
-        <w:rPr>
-          <w:sz w:val="20"/>
-          <w:szCs w:val="20"/>
-        </w:rPr>
-        <w:t xml:space="preserve"> demonstrate the ability to identify and correct syntax, logic, and run-time errors in computer prog</w:t>
-      </w:r>
-      <w:r>
-        <w:rPr>
-          <w:sz w:val="20"/>
-          <w:szCs w:val="20"/>
-        </w:rPr>
-        <w:t>rams;</w:t>
-      </w:r>
-    </w:p>
-    <w:p>
-      <w:pPr>
-        <w:pStyle w:val="Body"/>
-        <w:rPr>
-          <w:sz w:val="20"/>
-          <w:szCs w:val="20"/>
-        </w:rPr>
-      </w:pPr>
-      <w:r>
-        <w:rPr>
-          <w:b/>
-          <w:bCs/>
-          <w:sz w:val="20"/>
-          <w:szCs w:val="20"/>
-        </w:rPr>
-        <w:t>A4.2</w:t>
-      </w:r>
-      <w:r>
-        <w:rPr>
-          <w:sz w:val="20"/>
-          <w:szCs w:val="20"/>
-        </w:rPr>
-        <w:t xml:space="preserve"> use workplace and professional conventions (e.g., naming, indenting, commenting) correctly to write programs and internal documentation;</w:t>
-      </w:r>
-    </w:p>
-    <w:p>
-      <w:pPr>
-        <w:pStyle w:val="Body"/>
-        <w:rPr>
-          <w:sz w:val="20"/>
-          <w:szCs w:val="20"/>
-        </w:rPr>
-      </w:pPr>
-      <w:r>
-        <w:rPr>
-          <w:b/>
-          <w:bCs/>
-          <w:sz w:val="20"/>
-          <w:szCs w:val="20"/>
-        </w:rPr>
-        <w:t>A4.3</w:t>
-      </w:r>
-      <w:r>
-        <w:rPr>
-          <w:sz w:val="20"/>
-          <w:szCs w:val="20"/>
-        </w:rPr>
-        <w:t xml:space="preserve"> demonstrate the ability to interpret error messages displayed by programming tools (e.g., compiler, deb</w:t>
-      </w:r>
-      <w:r>
-        <w:rPr>
-          <w:sz w:val="20"/>
-          <w:szCs w:val="20"/>
-        </w:rPr>
-        <w:t>ugging tool), at different times during the software development process (e.g., writing, compilation, testing);</w:t>
-      </w:r>
-    </w:p>
-    <w:p>
-      <w:pPr>
-        <w:pStyle w:val="Body"/>
-        <w:rPr>
-          <w:sz w:val="20"/>
-          <w:szCs w:val="20"/>
-        </w:rPr>
-      </w:pPr>
-      <w:r>
-        <w:rPr>
-          <w:b/>
-          <w:bCs/>
-          <w:sz w:val="20"/>
-          <w:szCs w:val="20"/>
-        </w:rPr>
-        <w:t>A4.4</w:t>
-      </w:r>
-      <w:r>
-        <w:rPr>
-          <w:sz w:val="20"/>
-          <w:szCs w:val="20"/>
-        </w:rPr>
-        <w:t xml:space="preserve"> use a tracing technique to understand program flow and to identify and correct logic and run-time errors in computer programs;</w:t>
-      </w:r>
-    </w:p>
-    <w:p>
-      <w:pPr>
-        <w:pStyle w:val="Body"/>
-      </w:pPr>
-      <w:r>
-        <w:rPr>
-          <w:b/>
-          <w:bCs/>
-          <w:sz w:val="20"/>
-          <w:szCs w:val="20"/>
-        </w:rPr>
-        <w:t>A4.5</w:t>
-      </w:r>
-      <w:r>
-        <w:rPr>
-          <w:sz w:val="20"/>
-          <w:szCs w:val="20"/>
-        </w:rPr>
-        <w:t xml:space="preserve"> demonst</w:t>
-      </w:r>
-      <w:r>
-        <w:rPr>
-          <w:sz w:val="20"/>
-          <w:szCs w:val="20"/>
-        </w:rPr>
-        <w:t>rate the ability to validate a program using a full range of test cases.</w:t>
-      </w:r>
-    </w:p>
-    <w:p>
-      <w:pPr>
-        <w:pStyle w:val="Heading3"/>
-        <w:rPr>
-          <w:sz w:val="22"/>
-          <w:szCs w:val="22"/>
-        </w:rPr>
-      </w:pPr>
-      <w:r>
-        <w:t>B1. Problem-solving Strategies</w:t>
-      </w:r>
-      <w:r>
-        <w:rPr>
-          <w:rFonts w:ascii="Arial Unicode MS" w:hAnsi="Arial Unicode MS"/>
-        </w:rPr>
-        <w:br/>
-      </w:r>
-      <w:r>
-        <w:t>U</w:t>
-      </w:r>
-      <w:r>
-        <w:rPr>
-          <w:sz w:val="22"/>
-          <w:szCs w:val="22"/>
-        </w:rPr>
-        <w:t>se a variety of problem-solving strategies to solve different types of problems independently and as part of a team;</w:t>
-      </w:r>
-    </w:p>
-    <w:p>
-      <w:pPr>
-        <w:pStyle w:val="Body"/>
-        <w:rPr>
-          <w:sz w:val="20"/>
-          <w:szCs w:val="20"/>
-        </w:rPr>
-      </w:pPr>
-      <w:r>
-        <w:rPr>
-          <w:b/>
-          <w:bCs/>
-          <w:sz w:val="20"/>
-          <w:szCs w:val="20"/>
-        </w:rPr>
-        <w:t>B1.1</w:t>
-      </w:r>
-      <w:r>
-        <w:rPr>
-          <w:sz w:val="20"/>
-          <w:szCs w:val="20"/>
-        </w:rPr>
-        <w:t xml:space="preserve"> use various problem-solving s</w:t>
-      </w:r>
-      <w:r>
-        <w:rPr>
-          <w:sz w:val="20"/>
-          <w:szCs w:val="20"/>
-        </w:rPr>
-        <w:t>trategies (e.g., stepwise refinement, divide and conquer, working backwards, examples, extreme cases, tables and charts, trial and error) when solving different types of problems;</w:t>
-      </w:r>
-    </w:p>
-    <w:p>
-      <w:pPr>
-        <w:pStyle w:val="Body"/>
-        <w:rPr>
-          <w:sz w:val="20"/>
-          <w:szCs w:val="20"/>
-        </w:rPr>
-      </w:pPr>
-      <w:r>
-        <w:rPr>
-          <w:b/>
-          <w:bCs/>
-          <w:sz w:val="20"/>
-          <w:szCs w:val="20"/>
-        </w:rPr>
-        <w:t>B1.2</w:t>
-      </w:r>
-      <w:r>
-        <w:rPr>
-          <w:sz w:val="20"/>
-          <w:szCs w:val="20"/>
-        </w:rPr>
-        <w:t xml:space="preserve"> demonstrate the ability to solve problems independently and as part of </w:t>
-      </w:r>
-      <w:r>
-        <w:rPr>
-          <w:sz w:val="20"/>
-          <w:szCs w:val="20"/>
-        </w:rPr>
-        <w:t xml:space="preserve">a team; </w:t>
-      </w:r>
-    </w:p>
-    <w:p>
-      <w:pPr>
-        <w:pStyle w:val="Body"/>
-      </w:pPr>
-      <w:r>
-        <w:rPr>
-          <w:b/>
-          <w:bCs/>
-          <w:sz w:val="20"/>
-          <w:szCs w:val="20"/>
-        </w:rPr>
-        <w:t>B1.3</w:t>
-      </w:r>
-      <w:r>
-        <w:rPr>
-          <w:sz w:val="20"/>
-          <w:szCs w:val="20"/>
-        </w:rPr>
-        <w:t xml:space="preserve"> use the input-process-output model to solve problems.</w:t>
-      </w:r>
-    </w:p>
-    <w:p>
-      <w:pPr>
-        <w:pStyle w:val="Heading3"/>
-        <w:rPr>
-          <w:sz w:val="22"/>
-          <w:szCs w:val="22"/>
-        </w:rPr>
-      </w:pPr>
-      <w:r>
-        <w:t>B3. Designing Algorithms</w:t>
-      </w:r>
-      <w:r>
-        <w:rPr>
-          <w:rFonts w:ascii="Arial Unicode MS" w:hAnsi="Arial Unicode MS"/>
-        </w:rPr>
-        <w:br/>
-      </w:r>
-      <w:r>
-        <w:t>U</w:t>
-      </w:r>
-      <w:r>
-        <w:rPr>
-          <w:sz w:val="22"/>
-          <w:szCs w:val="22"/>
-        </w:rPr>
-        <w:t>se a variety of problem-solving strategies to solve different types of problems independently and as part of a team;</w:t>
-      </w:r>
-    </w:p>
-    <w:p>
-      <w:pPr>
-        <w:pStyle w:val="Body"/>
-        <w:rPr>
-          <w:sz w:val="20"/>
-          <w:szCs w:val="20"/>
-        </w:rPr>
-      </w:pPr>
-      <w:r>
-        <w:rPr>
-          <w:b/>
-          <w:bCs/>
-          <w:sz w:val="20"/>
-          <w:szCs w:val="20"/>
-        </w:rPr>
-        <w:t xml:space="preserve">B3.1 </w:t>
-      </w:r>
-      <w:r>
-        <w:rPr>
-          <w:sz w:val="20"/>
-          <w:szCs w:val="20"/>
-        </w:rPr>
-        <w:t>design simple algorithms according to sp</w:t>
-      </w:r>
-      <w:r>
-        <w:rPr>
-          <w:sz w:val="20"/>
-          <w:szCs w:val="20"/>
-        </w:rPr>
-        <w:t>ecifications.</w:t>
-      </w:r>
-    </w:p>
-    <w:p>
-      <w:pPr>
-        <w:pStyle w:val="Body"/>
-        <w:rPr>
-          <w:sz w:val="20"/>
-          <w:szCs w:val="20"/>
-        </w:rPr>
-      </w:pPr>
-    </w:p>
-    <w:p>
-      <w:pPr>
-        <w:pStyle w:val="Body"/>
-        <w:rPr>
-          <w:sz w:val="20"/>
-          <w:szCs w:val="20"/>
-        </w:rPr>
-      </w:pPr>
-    </w:p>
-    <w:p>
-      <w:pPr>
-        <w:pStyle w:val="Heading2"/>
-      </w:pPr>
-      <w:r>
-        <w:lastRenderedPageBreak/>
-        <w:t>Final Comments and Proposal for Level of Achievement</w:t>
-      </w:r>
-    </w:p>
-    <w:p>
-      <w:pPr>
-        <w:pStyle w:val="Body"/>
-      </w:pPr>
-    </w:p>
-    <w:p>
-      <w:pPr>
-        <w:pStyle w:val="Body"/>
-      </w:pPr>
-      <w:r>
-        <w:t>Taking into consideration the purpose of this project and the evaluation criteria, what overall level of achievement do you feel you have earned?</w:t>
-      </w:r>
-    </w:p>
-    <w:p>
-      <w:pPr>
-        <w:pStyle w:val="Body"/>
-      </w:pPr>
-    </w:p>
-    <w:p>
-      <w:pPr>
-        <w:pStyle w:val="Body"/>
-      </w:pPr>
-    </w:p>
     <w:sectPr>
-      <w:headerReference w:type="default" r:id="rId6"/>
-      <w:footerReference w:type="default" r:id="rId7"/>
+      <w:headerReference w:type="default" r:id="rId20"/>
+      <w:footerReference w:type="default" r:id="rId21"/>
       <w:pgSz w:w="15840" w:h="12240" w:orient="landscape"/>
       <w:pgMar w:top="1440" w:right="1440" w:bottom="1440" w:left="1440" w:header="720" w:footer="864" w:gutter="0"/>
       <w:cols w:space="720"/>
@@ -1001,8 +1499,6 @@
     </w:r>
     <w:r>
       <w:tab/>
-    </w:r>
-    <w:r>
       <w:t xml:space="preserve">Page </w:t>
     </w:r>
     <w:r>
@@ -1018,7 +1514,7 @@
       <w:rPr>
         <w:noProof/>
       </w:rPr>
-      <w:t>1</w:t>
+      <w:t>4</w:t>
     </w:r>
     <w:r>
       <w:fldChar w:fldCharType="end"/>
@@ -1026,24 +1522,14 @@
     <w:r>
       <w:t xml:space="preserve"> of </w:t>
     </w:r>
-    <w:r>
-      <w:fldChar w:fldCharType="begin"/>
-    </w:r>
-    <w:r>
-      <w:instrText xml:space="preserve"> NUMPAGES </w:instrText>
-    </w:r>
-    <w:r>
-      <w:fldChar w:fldCharType="separate"/>
-    </w:r>
-    <w:r>
-      <w:rPr>
-        <w:noProof/>
-      </w:rPr>
-      <w:t>3</w:t>
-    </w:r>
-    <w:r>
-      <w:fldChar w:fldCharType="end"/>
-    </w:r>
+    <w:fldSimple w:instr=" NUMPAGES ">
+      <w:r>
+        <w:rPr>
+          <w:noProof/>
+        </w:rPr>
+        <w:t>4</w:t>
+      </w:r>
+    </w:fldSimple>
   </w:p>
 </w:ftr>
 </file>
@@ -1086,8 +1572,6 @@
     </w:r>
     <w:r>
       <w:tab/>
-    </w:r>
-    <w:r>
       <w:t>Name: _______________________________</w:t>
     </w:r>
   </w:p>

</xml_diff>